<commit_message>
add Tianyu note 20220722
</commit_message>
<xml_diff>
--- a/工作个人笔记-2/项目笔记/6_天宇微服务/天宇项目个人笔记.docx
+++ b/工作个人笔记-2/项目笔记/6_天宇微服务/天宇项目个人笔记.docx
@@ -3298,7 +3298,6 @@
         <w:jc w:val="left"/>
         <w:rPr>
           <w:rStyle w:val="md-link"/>
-          <w:rFonts w:hint="eastAsia"/>
         </w:rPr>
       </w:pPr>
     </w:p>
@@ -3325,111 +3324,33 @@
           <w:szCs w:val="28"/>
           <w:shd w:val="clear" w:color="auto" w:fill="FFFFFF"/>
         </w:rPr>
-        <w:t>十</w:t>
-      </w:r>
-      <w:r>
-        <w:rPr>
-          <w:rStyle w:val="md-link"/>
-          <w:rFonts w:ascii="Helvetica" w:hAnsi="Helvetica" w:cs="Helvetica" w:hint="eastAsia"/>
+        <w:t>十一，</w:t>
+      </w:r>
+      <w:r>
+        <w:rPr>
+          <w:rStyle w:val="md-link"/>
+          <w:rFonts w:ascii="Helvetica" w:hAnsi="Helvetica" w:cs="Helvetica"/>
           <w:b/>
           <w:color w:val="333333"/>
           <w:sz w:val="28"/>
           <w:szCs w:val="28"/>
           <w:shd w:val="clear" w:color="auto" w:fill="FFFFFF"/>
         </w:rPr>
-        <w:t>一</w:t>
-      </w:r>
-      <w:r>
-        <w:rPr>
-          <w:rStyle w:val="md-link"/>
-          <w:rFonts w:ascii="Helvetica" w:hAnsi="Helvetica" w:cs="Helvetica" w:hint="eastAsia"/>
+        <w:t xml:space="preserve"> </w:t>
+      </w:r>
+      <w:r>
+        <w:rPr>
+          <w:rStyle w:val="md-link"/>
+          <w:rFonts w:ascii="Helvetica" w:hAnsi="Helvetica" w:cs="Helvetica"/>
           <w:b/>
           <w:color w:val="333333"/>
           <w:sz w:val="28"/>
           <w:szCs w:val="28"/>
           <w:shd w:val="clear" w:color="auto" w:fill="FFFFFF"/>
         </w:rPr>
-        <w:t>，</w:t>
-      </w:r>
-      <w:r>
-        <w:rPr>
-          <w:rStyle w:val="md-link"/>
-          <w:rFonts w:ascii="Helvetica" w:hAnsi="Helvetica" w:cs="Helvetica" w:hint="eastAsia"/>
-          <w:b/>
-          <w:color w:val="333333"/>
-          <w:sz w:val="28"/>
-          <w:szCs w:val="28"/>
-          <w:shd w:val="clear" w:color="auto" w:fill="FFFFFF"/>
-        </w:rPr>
-        <w:t>天宇</w:t>
-      </w:r>
-      <w:r>
-        <w:rPr>
-          <w:rStyle w:val="md-link"/>
-          <w:rFonts w:ascii="Helvetica" w:hAnsi="Helvetica" w:cs="Helvetica" w:hint="eastAsia"/>
-          <w:b/>
-          <w:color w:val="333333"/>
-          <w:sz w:val="28"/>
-          <w:szCs w:val="28"/>
-          <w:shd w:val="clear" w:color="auto" w:fill="FFFFFF"/>
-        </w:rPr>
-        <w:t>Feign</w:t>
-      </w:r>
-      <w:r>
-        <w:rPr>
-          <w:rStyle w:val="md-link"/>
-          <w:rFonts w:ascii="Helvetica" w:hAnsi="Helvetica" w:cs="Helvetica" w:hint="eastAsia"/>
-          <w:b/>
-          <w:color w:val="333333"/>
-          <w:sz w:val="28"/>
-          <w:szCs w:val="28"/>
-          <w:shd w:val="clear" w:color="auto" w:fill="FFFFFF"/>
-        </w:rPr>
-        <w:t>跨模块调用范例</w:t>
-      </w:r>
-      <w:r>
-        <w:rPr>
-          <w:rStyle w:val="md-link"/>
-          <w:rFonts w:ascii="Helvetica" w:hAnsi="Helvetica" w:cs="Helvetica"/>
-          <w:b/>
-          <w:color w:val="333333"/>
-          <w:sz w:val="28"/>
-          <w:szCs w:val="28"/>
-          <w:shd w:val="clear" w:color="auto" w:fill="FFFFFF"/>
-        </w:rPr>
-        <w:t xml:space="preserve"> </w:t>
-      </w:r>
-    </w:p>
-    <w:tbl>
-      <w:tblPr>
-        <w:tblStyle w:val="a7"/>
-        <w:tblW w:w="0" w:type="auto"/>
-        <w:tblInd w:w="360" w:type="dxa"/>
-        <w:tblLook w:val="04A0" w:firstRow="1" w:lastRow="0" w:firstColumn="1" w:lastColumn="0" w:noHBand="0" w:noVBand="1"/>
-      </w:tblPr>
-      <w:tblGrid>
-        <w:gridCol w:w="8162"/>
-      </w:tblGrid>
-      <w:tr>
-        <w:tc>
-          <w:tcPr>
-            <w:tcW w:w="8522" w:type="dxa"/>
-          </w:tcPr>
-          <w:p>
-            <w:pPr>
-              <w:pStyle w:val="a9"/>
-              <w:ind w:firstLineChars="0" w:firstLine="0"/>
-              <w:jc w:val="left"/>
-              <w:rPr>
-                <w:rStyle w:val="md-link"/>
-              </w:rPr>
-            </w:pPr>
-            <w:bookmarkStart w:id="0" w:name="_GoBack"/>
-            <w:bookmarkEnd w:id="0"/>
-          </w:p>
-        </w:tc>
-      </w:tr>
-    </w:tbl>
+        <w:t>购物车页面计算价格展示</w:t>
+      </w:r>
+    </w:p>
     <w:p>
       <w:pPr>
         <w:pStyle w:val="a9"/>
@@ -3439,6 +3360,49 @@
           <w:rStyle w:val="md-link"/>
         </w:rPr>
       </w:pPr>
+      <w:r>
+        <w:rPr>
+          <w:noProof/>
+        </w:rPr>
+        <w:lastRenderedPageBreak/>
+        <w:drawing>
+          <wp:inline distT="0" distB="0" distL="0" distR="0" wp14:anchorId="52AA87F0" wp14:editId="40143916">
+            <wp:extent cx="5274310" cy="1264858"/>
+            <wp:effectExtent l="0" t="0" r="2540" b="0"/>
+            <wp:docPr id="9" name="图片 9"/>
+            <wp:cNvGraphicFramePr>
+              <a:graphicFrameLocks xmlns:a="http://schemas.openxmlformats.org/drawingml/2006/main" noChangeAspect="1"/>
+            </wp:cNvGraphicFramePr>
+            <a:graphic xmlns:a="http://schemas.openxmlformats.org/drawingml/2006/main">
+              <a:graphicData uri="http://schemas.openxmlformats.org/drawingml/2006/picture">
+                <pic:pic xmlns:pic="http://schemas.openxmlformats.org/drawingml/2006/picture">
+                  <pic:nvPicPr>
+                    <pic:cNvPr id="0" name=""/>
+                    <pic:cNvPicPr/>
+                  </pic:nvPicPr>
+                  <pic:blipFill>
+                    <a:blip r:embed="rId15"/>
+                    <a:stretch>
+                      <a:fillRect/>
+                    </a:stretch>
+                  </pic:blipFill>
+                  <pic:spPr>
+                    <a:xfrm>
+                      <a:off x="0" y="0"/>
+                      <a:ext cx="5274310" cy="1264858"/>
+                    </a:xfrm>
+                    <a:prstGeom prst="rect">
+                      <a:avLst/>
+                    </a:prstGeom>
+                  </pic:spPr>
+                </pic:pic>
+              </a:graphicData>
+            </a:graphic>
+          </wp:inline>
+        </w:drawing>
+      </w:r>
+      <w:bookmarkStart w:id="0" w:name="_GoBack"/>
+      <w:bookmarkEnd w:id="0"/>
     </w:p>
     <w:p>
       <w:pPr>
@@ -3447,7 +3411,6 @@
         <w:jc w:val="left"/>
         <w:rPr>
           <w:rStyle w:val="md-link"/>
-          <w:rFonts w:hint="eastAsia"/>
         </w:rPr>
       </w:pPr>
     </w:p>
@@ -3458,7 +3421,6 @@
         <w:jc w:val="left"/>
         <w:rPr>
           <w:rStyle w:val="md-link"/>
-          <w:rFonts w:hint="eastAsia"/>
         </w:rPr>
       </w:pPr>
     </w:p>

</xml_diff>